<commit_message>
new new new ER
</commit_message>
<xml_diff>
--- a/ER 1.docx
+++ b/ER 1.docx
@@ -13,6 +13,35 @@
             <v:path arrowok="t" fillok="f" o:connecttype="none"/>
             <o:lock v:ext="edit" shapetype="t"/>
           </v:shapetype>
+          <v:shape id="_x0000_s1152" type="#_x0000_t32" style="position:absolute;left:0;text-align:left;margin-left:374.7pt;margin-top:304.85pt;width:8.75pt;height:34.3pt;z-index:251770880" o:connectortype="straight"/>
+        </w:pict>
+      </w:r>
+      <w:r>
+        <w:rPr>
+          <w:noProof/>
+        </w:rPr>
+        <w:pict>
+          <v:oval id="_x0000_s1151" style="position:absolute;left:0;text-align:left;margin-left:321.9pt;margin-top:269.7pt;width:103.3pt;height:35.15pt;z-index:251769856">
+            <v:textbox>
+              <w:txbxContent>
+                <w:p>
+                  <w:r>
+                    <w:rPr>
+                      <w:rFonts w:hint="eastAsia"/>
+                    </w:rPr>
+                    <w:t>last_Update</w:t>
+                  </w:r>
+                </w:p>
+              </w:txbxContent>
+            </v:textbox>
+          </v:oval>
+        </w:pict>
+      </w:r>
+      <w:r>
+        <w:rPr>
+          <w:noProof/>
+        </w:rPr>
+        <w:pict>
           <v:shape id="_x0000_s1149" type="#_x0000_t32" style="position:absolute;left:0;text-align:left;margin-left:425.2pt;margin-top:98.75pt;width:31.15pt;height:52.5pt;z-index:251768832" o:connectortype="straight"/>
         </w:pict>
       </w:r>
@@ -1478,14 +1507,14 @@
 
 <file path=word/endnotes.xml><?xml version="1.0" encoding="utf-8"?>
 <w:endnotes xmlns:ve="http://schemas.openxmlformats.org/markup-compatibility/2006" xmlns:o="urn:schemas-microsoft-com:office:office" xmlns:r="http://schemas.openxmlformats.org/officeDocument/2006/relationships" xmlns:m="http://schemas.openxmlformats.org/officeDocument/2006/math" xmlns:v="urn:schemas-microsoft-com:vml" xmlns:wp="http://schemas.openxmlformats.org/drawingml/2006/wordprocessingDrawing" xmlns:w10="urn:schemas-microsoft-com:office:word" xmlns:w="http://schemas.openxmlformats.org/wordprocessingml/2006/main" xmlns:wne="http://schemas.microsoft.com/office/word/2006/wordml">
-  <w:endnote w:type="separator" w:id="-1">
+  <w:endnote w:type="separator" w:id="0">
     <w:p>
       <w:r>
         <w:separator/>
       </w:r>
     </w:p>
   </w:endnote>
-  <w:endnote w:type="continuationSeparator" w:id="0">
+  <w:endnote w:type="continuationSeparator" w:id="1">
     <w:p>
       <w:r>
         <w:continuationSeparator/>
@@ -1497,14 +1526,14 @@
 
 <file path=word/footnotes.xml><?xml version="1.0" encoding="utf-8"?>
 <w:footnotes xmlns:ve="http://schemas.openxmlformats.org/markup-compatibility/2006" xmlns:o="urn:schemas-microsoft-com:office:office" xmlns:r="http://schemas.openxmlformats.org/officeDocument/2006/relationships" xmlns:m="http://schemas.openxmlformats.org/officeDocument/2006/math" xmlns:v="urn:schemas-microsoft-com:vml" xmlns:wp="http://schemas.openxmlformats.org/drawingml/2006/wordprocessingDrawing" xmlns:w10="urn:schemas-microsoft-com:office:word" xmlns:w="http://schemas.openxmlformats.org/wordprocessingml/2006/main" xmlns:wne="http://schemas.microsoft.com/office/word/2006/wordml">
-  <w:footnote w:type="separator" w:id="-1">
+  <w:footnote w:type="separator" w:id="0">
     <w:p>
       <w:r>
         <w:separator/>
       </w:r>
     </w:p>
   </w:footnote>
-  <w:footnote w:type="continuationSeparator" w:id="0">
+  <w:footnote w:type="continuationSeparator" w:id="1">
     <w:p>
       <w:r>
         <w:continuationSeparator/>
@@ -1667,7 +1696,7 @@
     <w:lsdException w:name="Bibliography" w:uiPriority="37"/>
     <w:lsdException w:name="TOC Heading" w:uiPriority="39" w:qFormat="1"/>
   </w:latentStyles>
-  <w:style w:type="paragraph" w:default="1" w:styleId="Normal">
+  <w:style w:type="paragraph" w:default="1" w:styleId="a">
     <w:name w:val="Normal"/>
     <w:qFormat/>
     <w:rsid w:val="00771A63"/>
@@ -1676,13 +1705,13 @@
       <w:jc w:val="both"/>
     </w:pPr>
   </w:style>
-  <w:style w:type="character" w:default="1" w:styleId="DefaultParagraphFont">
+  <w:style w:type="character" w:default="1" w:styleId="a0">
     <w:name w:val="Default Paragraph Font"/>
     <w:uiPriority w:val="1"/>
     <w:semiHidden/>
     <w:unhideWhenUsed/>
   </w:style>
-  <w:style w:type="table" w:default="1" w:styleId="TableNormal">
+  <w:style w:type="table" w:default="1" w:styleId="a1">
     <w:name w:val="Normal Table"/>
     <w:uiPriority w:val="99"/>
     <w:semiHidden/>
@@ -1698,16 +1727,16 @@
       </w:tblCellMar>
     </w:tblPr>
   </w:style>
-  <w:style w:type="numbering" w:default="1" w:styleId="NoList">
+  <w:style w:type="numbering" w:default="1" w:styleId="a2">
     <w:name w:val="No List"/>
     <w:uiPriority w:val="99"/>
     <w:semiHidden/>
     <w:unhideWhenUsed/>
   </w:style>
-  <w:style w:type="paragraph" w:styleId="BalloonText">
+  <w:style w:type="paragraph" w:styleId="a3">
     <w:name w:val="Balloon Text"/>
-    <w:basedOn w:val="Normal"/>
-    <w:link w:val="BalloonTextChar"/>
+    <w:basedOn w:val="a"/>
+    <w:link w:val="Char"/>
     <w:uiPriority w:val="99"/>
     <w:semiHidden/>
     <w:unhideWhenUsed/>
@@ -1717,10 +1746,10 @@
       <w:szCs w:val="18"/>
     </w:rPr>
   </w:style>
-  <w:style w:type="character" w:customStyle="1" w:styleId="BalloonTextChar">
-    <w:name w:val="Balloon Text Char"/>
-    <w:basedOn w:val="DefaultParagraphFont"/>
-    <w:link w:val="BalloonText"/>
+  <w:style w:type="character" w:customStyle="1" w:styleId="Char">
+    <w:name w:val="批注框文本 Char"/>
+    <w:basedOn w:val="a0"/>
+    <w:link w:val="a3"/>
     <w:uiPriority w:val="99"/>
     <w:semiHidden/>
     <w:rsid w:val="00EF40C8"/>
@@ -1729,10 +1758,10 @@
       <w:szCs w:val="18"/>
     </w:rPr>
   </w:style>
-  <w:style w:type="paragraph" w:styleId="Header">
+  <w:style w:type="paragraph" w:styleId="a4">
     <w:name w:val="header"/>
-    <w:basedOn w:val="Normal"/>
-    <w:link w:val="HeaderChar"/>
+    <w:basedOn w:val="a"/>
+    <w:link w:val="Char0"/>
     <w:uiPriority w:val="99"/>
     <w:semiHidden/>
     <w:unhideWhenUsed/>
@@ -1753,10 +1782,10 @@
       <w:szCs w:val="18"/>
     </w:rPr>
   </w:style>
-  <w:style w:type="character" w:customStyle="1" w:styleId="HeaderChar">
-    <w:name w:val="Header Char"/>
-    <w:basedOn w:val="DefaultParagraphFont"/>
-    <w:link w:val="Header"/>
+  <w:style w:type="character" w:customStyle="1" w:styleId="Char0">
+    <w:name w:val="页眉 Char"/>
+    <w:basedOn w:val="a0"/>
+    <w:link w:val="a4"/>
     <w:uiPriority w:val="99"/>
     <w:semiHidden/>
     <w:rsid w:val="00F46D31"/>
@@ -1765,10 +1794,10 @@
       <w:szCs w:val="18"/>
     </w:rPr>
   </w:style>
-  <w:style w:type="paragraph" w:styleId="Footer">
+  <w:style w:type="paragraph" w:styleId="a5">
     <w:name w:val="footer"/>
-    <w:basedOn w:val="Normal"/>
-    <w:link w:val="FooterChar"/>
+    <w:basedOn w:val="a"/>
+    <w:link w:val="Char1"/>
     <w:uiPriority w:val="99"/>
     <w:semiHidden/>
     <w:unhideWhenUsed/>
@@ -1786,10 +1815,10 @@
       <w:szCs w:val="18"/>
     </w:rPr>
   </w:style>
-  <w:style w:type="character" w:customStyle="1" w:styleId="FooterChar">
-    <w:name w:val="Footer Char"/>
-    <w:basedOn w:val="DefaultParagraphFont"/>
-    <w:link w:val="Footer"/>
+  <w:style w:type="character" w:customStyle="1" w:styleId="Char1">
+    <w:name w:val="页脚 Char"/>
+    <w:basedOn w:val="a0"/>
+    <w:link w:val="a5"/>
     <w:uiPriority w:val="99"/>
     <w:semiHidden/>
     <w:rsid w:val="00F46D31"/>
@@ -1809,7 +1838,7 @@
         <a:sysClr val="windowText" lastClr="000000"/>
       </a:dk1>
       <a:lt1>
-        <a:sysClr val="window" lastClr="FFFFFF"/>
+        <a:sysClr val="window" lastClr="C7EDCC"/>
       </a:lt1>
       <a:dk2>
         <a:srgbClr val="1F497D"/>
@@ -2089,7 +2118,7 @@
 </file>
 
 <file path=customXml/itemProps1.xml><?xml version="1.0" encoding="utf-8"?>
-<ds:datastoreItem xmlns:ds="http://schemas.openxmlformats.org/officeDocument/2006/customXml" ds:itemID="{C35B0909-BF9D-4A2E-BA37-D24CAEB0A3A6}">
+<ds:datastoreItem xmlns:ds="http://schemas.openxmlformats.org/officeDocument/2006/customXml" ds:itemID="{086F06EF-936C-4A6D-B8D0-E7AC11B1DF0D}">
   <ds:schemaRefs>
     <ds:schemaRef ds:uri="http://schemas.openxmlformats.org/officeDocument/2006/bibliography"/>
   </ds:schemaRefs>

</xml_diff>